<commit_message>
Figured out how to recieve errors from fetch api, needs polishing but commiting in case I mess up
</commit_message>
<xml_diff>
--- a/docs/Nea-Student-Raport.docx
+++ b/docs/Nea-Student-Raport.docx
@@ -1096,39 +1096,49 @@
         <w:rPr>
           <w:rFonts w:ascii="Liberation Sans" w:hAnsi="Liberation Sans"/>
         </w:rPr>
-        <w:t>A lot of people (myself included) struggle with focus, remembering school content and studying because reading your business textbook and writing notes over and over becomes tiring really quickly; and the next best use of time appears. Memorization without any distinct emotion towards the material Is close to impossible.</w:t>
-      </w:r>
-    </w:p>
-    <w:p>
-      <w:pPr>
-        <w:pStyle w:val="BodyText"/>
-        <w:bidi w:val="0"/>
-        <w:jc w:val="left"/>
-        <w:rPr>
-          <w:rFonts w:ascii="Liberation Sans" w:hAnsi="Liberation Sans"/>
-        </w:rPr>
-      </w:pPr>
-      <w:r>
-        <w:rPr>
-          <w:rFonts w:ascii="Liberation Sans" w:hAnsi="Liberation Sans"/>
-        </w:rPr>
-        <w:t>Nearly all studying materials are locked behind a paywall, buying new textbooks every year are expensive, and to use any good learning platform, it’s required that you pay a monthly subscription.</w:t>
-      </w:r>
-    </w:p>
-    <w:p>
-      <w:pPr>
-        <w:pStyle w:val="BodyText"/>
-        <w:bidi w:val="0"/>
-        <w:jc w:val="left"/>
-        <w:rPr>
-          <w:rFonts w:ascii="Liberation Sans" w:hAnsi="Liberation Sans"/>
-        </w:rPr>
-      </w:pPr>
-      <w:r>
-        <w:rPr>
-          <w:rFonts w:ascii="Liberation Sans" w:hAnsi="Liberation Sans"/>
-        </w:rPr>
-        <w:t xml:space="preserve">When corporations can’t make you pay for their services, they’ll give up, yet will try to make money using you one way or another, whether it’s by inconvenience (and by paying, you’ll get a better experience), forcing you to sign up for a free trial using your credit card information, or outright profiting off of your data. </w:t>
+        <w:t xml:space="preserve">A lot of people (myself included) struggle with </w:t>
+      </w:r>
+      <w:r>
+        <w:rPr>
+          <w:rFonts w:ascii="Liberation Sans" w:hAnsi="Liberation Sans"/>
+        </w:rPr>
+        <w:t>memorizing pure words, and would much rather learn concepts via practical means. This is a problem since school teaches practical concepts through plain words, when understanding requires both formula and experience. Not only does this strip mathematical and computational concepts of most meaning, but it makes learning more difficult, forcing those concepts down throats without trully learning. For a mass grave of students, this also murders potential talent and joy. M</w:t>
+      </w:r>
+      <w:r>
+        <w:rPr>
+          <w:rFonts w:ascii="Liberation Sans" w:hAnsi="Liberation Sans"/>
+        </w:rPr>
+        <w:t xml:space="preserve">emorization without any distinct emotion </w:t>
+      </w:r>
+      <w:r>
+        <w:rPr>
+          <w:rFonts w:ascii="Liberation Sans" w:hAnsi="Liberation Sans"/>
+        </w:rPr>
+        <w:t>or passion</w:t>
+      </w:r>
+      <w:r>
+        <w:rPr>
+          <w:rFonts w:ascii="Liberation Sans" w:hAnsi="Liberation Sans"/>
+        </w:rPr>
+        <w:t xml:space="preserve"> </w:t>
+      </w:r>
+      <w:r>
+        <w:rPr>
+          <w:rFonts w:ascii="Liberation Sans" w:hAnsi="Liberation Sans"/>
+        </w:rPr>
+        <w:t>is</w:t>
+      </w:r>
+      <w:r>
+        <w:rPr>
+          <w:rFonts w:ascii="Liberation Sans" w:hAnsi="Liberation Sans"/>
+        </w:rPr>
+        <w:t xml:space="preserve"> impossible. </w:t>
+      </w:r>
+      <w:r>
+        <w:rPr>
+          <w:rFonts w:ascii="Liberation Sans" w:hAnsi="Liberation Sans"/>
+        </w:rPr>
+        <w:t>After all, the part of the brain responsible for the storing of memories – the Hippocampus - is also responsible for processing emotions.</w:t>
       </w:r>
     </w:p>
     <w:p>
@@ -1194,7 +1204,77 @@
         <w:rPr>
           <w:rFonts w:ascii="Liberation Sans" w:hAnsi="Liberation Sans"/>
         </w:rPr>
-        <w:t>The most famous quiz platform is kahoot, with it’s multiplayer and session leader-board features. Kahoot is famous for its 4 options style, where you get a question, and have a 25% chance to get the answer right. It’s mostly characterised as nothing more than an educational game platform that teachers put on when there isn’t any more school work left to do, with difficulties between quizzes being inconsistent and options often being poorly made from a revision point of view; sometimes becoming a game of guess the odd one(s) out. For serious studying it’s a poor platform, because with enough intuition, you could win without knowing the content – which won’t help you in an exam where you don’t get any clues.</w:t>
+        <w:t xml:space="preserve">The most famous quiz platform is kahoot, with it’s multiplayer and session leader-board features. Kahoot is famous for its 4 options style, where you get a question, and have a 25% chance to get the answer right. It’s mostly characterised as nothing more than an educational game platform that teachers put on when there isn’t any more school work left to do, with difficulties between quizzes being inconsistent and options often being poorly made from a </w:t>
+      </w:r>
+      <w:r>
+        <w:rPr>
+          <w:rFonts w:ascii="Liberation Sans" w:hAnsi="Liberation Sans"/>
+        </w:rPr>
+        <w:t>learning</w:t>
+      </w:r>
+      <w:r>
+        <w:rPr>
+          <w:rFonts w:ascii="Liberation Sans" w:hAnsi="Liberation Sans"/>
+        </w:rPr>
+        <w:t xml:space="preserve"> point of view; sometimes becoming a game of guess the odd one out. For serious </w:t>
+      </w:r>
+      <w:r>
+        <w:rPr>
+          <w:rFonts w:ascii="Liberation Sans" w:hAnsi="Liberation Sans"/>
+        </w:rPr>
+        <w:t>learning</w:t>
+      </w:r>
+      <w:r>
+        <w:rPr>
+          <w:rFonts w:ascii="Liberation Sans" w:hAnsi="Liberation Sans"/>
+        </w:rPr>
+        <w:t xml:space="preserve"> </w:t>
+      </w:r>
+      <w:r>
+        <w:rPr>
+          <w:rFonts w:ascii="Liberation Sans" w:hAnsi="Liberation Sans"/>
+        </w:rPr>
+        <w:t xml:space="preserve">or even studying, </w:t>
+      </w:r>
+      <w:r>
+        <w:rPr>
+          <w:rFonts w:ascii="Liberation Sans" w:hAnsi="Liberation Sans"/>
+        </w:rPr>
+        <w:t xml:space="preserve">it’s a poor platform </w:t>
+      </w:r>
+      <w:r>
+        <w:rPr>
+          <w:rFonts w:ascii="Liberation Sans" w:hAnsi="Liberation Sans"/>
+        </w:rPr>
+        <w:t>since</w:t>
+      </w:r>
+      <w:r>
+        <w:rPr>
+          <w:rFonts w:ascii="Liberation Sans" w:hAnsi="Liberation Sans"/>
+        </w:rPr>
+        <w:t xml:space="preserve"> with enough intuition, you could win without knowing the content – which won’t help you </w:t>
+      </w:r>
+      <w:r>
+        <w:rPr>
+          <w:rFonts w:ascii="Liberation Sans" w:hAnsi="Liberation Sans"/>
+        </w:rPr>
+        <w:t>since you won’t be presented mutliple choice questions else where.</w:t>
+      </w:r>
+    </w:p>
+    <w:p>
+      <w:pPr>
+        <w:pStyle w:val="BodyText"/>
+        <w:bidi w:val="0"/>
+        <w:jc w:val="left"/>
+        <w:rPr>
+          <w:rFonts w:ascii="Liberation Sans" w:hAnsi="Liberation Sans"/>
+        </w:rPr>
+      </w:pPr>
+      <w:r>
+        <w:rPr>
+          <w:rFonts w:ascii="Liberation Sans" w:hAnsi="Liberation Sans"/>
+        </w:rPr>
+        <w:t xml:space="preserve">Learning anything mathematical takes the complete opposite approach to traditional academic methods, and it involves a brutal learning process that isn’t intuitive to most, but has to be learnt with the use of intuition. It’s also accompanied by an imfamous phenomenon where if you don’t learn a dependent skill or theory fully, you won’t be able to progress, and you’ll be forced at the same level until you realize the dependency. </w:t>
       </w:r>
     </w:p>
     <w:p>
@@ -1244,7 +1324,6 @@
         <w:rPr>
           <w:rFonts w:ascii="Liberation Sans" w:hAnsi="Liberation Sans"/>
         </w:rPr>
-        <w:t xml:space="preserve">My end user is my little brother who’s in secondary school. He struggles to focus in classes that he doesn’t really enjoy, which can be seen with the discrepancy between his most recent mathematics grade (91%) and his religious education grade (42%). For now, this isn’t much of a problem, but the issue is that he’s able to get good maths grades out of pure passion, while the opposite shows for RE – and in the long term, there is not telling for how his interests in school subjects change. </w:t>
       </w:r>
     </w:p>
     <w:p>
@@ -1364,39 +1443,61 @@
         <w:rPr>
           <w:rFonts w:ascii="Liberation Sans" w:hAnsi="Liberation Sans"/>
         </w:rPr>
-        <w:t>The problem will be solved with a website - which is a lot simpler than having others download an electron program - and it will allow more for reach.</w:t>
-      </w:r>
-    </w:p>
-    <w:p>
-      <w:pPr>
-        <w:pStyle w:val="BodyText"/>
-        <w:bidi w:val="0"/>
-        <w:jc w:val="left"/>
-        <w:rPr>
-          <w:rFonts w:ascii="Liberation Sans" w:hAnsi="Liberation Sans"/>
-        </w:rPr>
-      </w:pPr>
-      <w:r>
-        <w:rPr>
-          <w:rFonts w:ascii="Liberation Sans" w:hAnsi="Liberation Sans"/>
-        </w:rPr>
-        <w:t>The idea of having a quiz application; that can be used offline, is appealing, if it wasn't for the fact that designing a package manager to distribute quiz content is overkill.</w:t>
-      </w:r>
-    </w:p>
-    <w:p>
-      <w:pPr>
-        <w:pStyle w:val="BodyText"/>
-        <w:bidi w:val="0"/>
-        <w:jc w:val="left"/>
-        <w:rPr>
-          <w:rFonts w:ascii="Liberation Sans" w:hAnsi="Liberation Sans"/>
-        </w:rPr>
-      </w:pPr>
-      <w:r>
-        <w:rPr>
-          <w:rFonts w:ascii="Liberation Sans" w:hAnsi="Liberation Sans"/>
-        </w:rPr>
-        <w:t>To make revision/learning actually enjoyable (even if the content is boring) or better, making it stand out in one way or another (with images for example) would help study without forgetting what you just read a minute ago, increasing efficiency.</w:t>
+        <w:t xml:space="preserve">The problem will be solved with a website - which is a lot simpler </w:t>
+      </w:r>
+      <w:r>
+        <w:rPr>
+          <w:rFonts w:ascii="Liberation Sans" w:hAnsi="Liberation Sans"/>
+        </w:rPr>
+        <w:t>for the user, especially compared to</w:t>
+      </w:r>
+      <w:r>
+        <w:rPr>
+          <w:rFonts w:ascii="Liberation Sans" w:hAnsi="Liberation Sans"/>
+        </w:rPr>
+        <w:t xml:space="preserve"> </w:t>
+      </w:r>
+      <w:r>
+        <w:rPr>
+          <w:rFonts w:ascii="Liberation Sans" w:hAnsi="Liberation Sans"/>
+        </w:rPr>
+        <w:t>the user installing</w:t>
+      </w:r>
+      <w:r>
+        <w:rPr>
+          <w:rFonts w:ascii="Liberation Sans" w:hAnsi="Liberation Sans"/>
+        </w:rPr>
+        <w:t xml:space="preserve"> </w:t>
+      </w:r>
+      <w:r>
+        <w:rPr>
+          <w:rFonts w:ascii="Liberation Sans" w:hAnsi="Liberation Sans"/>
+        </w:rPr>
+        <w:t xml:space="preserve">an arbituary excecutable </w:t>
+      </w:r>
+      <w:r>
+        <w:rPr>
+          <w:rFonts w:ascii="Liberation Sans" w:hAnsi="Liberation Sans"/>
+        </w:rPr>
+        <w:t xml:space="preserve">- and it will allow </w:t>
+      </w:r>
+      <w:r>
+        <w:rPr>
+          <w:rFonts w:ascii="Liberation Sans" w:hAnsi="Liberation Sans"/>
+        </w:rPr>
+        <w:t xml:space="preserve">for </w:t>
+      </w:r>
+      <w:r>
+        <w:rPr>
+          <w:rFonts w:ascii="Liberation Sans" w:hAnsi="Liberation Sans"/>
+        </w:rPr>
+        <w:t xml:space="preserve">more reach. </w:t>
+      </w:r>
+      <w:r>
+        <w:rPr>
+          <w:rFonts w:ascii="Liberation Sans" w:hAnsi="Liberation Sans"/>
+        </w:rPr>
+        <w:t xml:space="preserve">Shipping out executables would have been troublesome since you’ll have to distribute additional libraries with the program, which is easily prone to problems (although modern compiled languages like rust and golang do mitigate this with varying degrees of success). Another problem would be integrity. I’m not too excited about the idea of giving people who are likely to know less about security, again, arbitrary binaries. The only honest way of doing so would be using a reproducable CI pipeline (through GitHub actions) or having the user compile the program (which would be a nightmare). </w:t>
       </w:r>
     </w:p>
     <w:p>
@@ -1428,23 +1529,147 @@
         <w:rPr>
           <w:rFonts w:ascii="Liberation Sans" w:hAnsi="Liberation Sans"/>
         </w:rPr>
-        <w:t>I want to learn JavaScript –  a general purpose scripting language commonly used in web development -  as quickly as possible so that I can migrate my code to typescript and use it instead. JavaScript is notorious for having horrible debugging, and If you make a mistake, you get a cryptic error in the browser built in terminal which really does nothing but point out that something doesn’t work. Typescript is the complete opposite, with easily understandable and sensible error messages. It shares a decent amount of syntax with JavaScript, so all JavaScript code (can be) valid typescript code (you have to enable it in the compiler configuration file – tsconfig.json), and it’s designed to be easy for migration from JavaScript. Typescript code compiles into JavaScript code which can then be run using node.js which is a JavaScript runtime environment.</w:t>
-      </w:r>
-    </w:p>
-    <w:p>
-      <w:pPr>
-        <w:pStyle w:val="BodyText"/>
-        <w:bidi w:val="0"/>
-        <w:jc w:val="left"/>
-        <w:rPr>
-          <w:rFonts w:ascii="Liberation Sans" w:hAnsi="Liberation Sans"/>
-        </w:rPr>
-      </w:pPr>
-      <w:r>
-        <w:rPr>
-          <w:rFonts w:ascii="Liberation Sans" w:hAnsi="Liberation Sans"/>
-        </w:rPr>
-        <w:t>The alternative to JavaScript or Typescript is PHP, which does a similar (if not the same) job, but it’s becoming less and less common – I would rather pick the other languages because documentation would be easier to find, and If I want to do web development after school, being able to work with JavaScript is more commonly needed (as far as I could tell from my research).</w:t>
+        <w:t xml:space="preserve">I want to learn JavaScript –  a general purpose scripting language commonly used </w:t>
+      </w:r>
+      <w:r>
+        <w:rPr>
+          <w:rFonts w:ascii="Liberation Sans" w:hAnsi="Liberation Sans"/>
+        </w:rPr>
+        <w:t xml:space="preserve">for web scriping, and more recently backend development </w:t>
+      </w:r>
+      <w:r>
+        <w:rPr>
+          <w:rFonts w:ascii="Liberation Sans" w:hAnsi="Liberation Sans"/>
+        </w:rPr>
+        <w:t xml:space="preserve">as quickly as possible so that I can migrate my code to typescript. JavaScript is notorious for </w:t>
+      </w:r>
+      <w:r>
+        <w:rPr>
+          <w:rFonts w:ascii="Liberation Sans" w:hAnsi="Liberation Sans"/>
+        </w:rPr>
+        <w:t xml:space="preserve">subpar </w:t>
+      </w:r>
+      <w:r>
+        <w:rPr>
+          <w:rFonts w:ascii="Liberation Sans" w:hAnsi="Liberation Sans"/>
+        </w:rPr>
+        <w:t xml:space="preserve">debugging </w:t>
+      </w:r>
+      <w:r>
+        <w:rPr>
+          <w:rFonts w:ascii="Liberation Sans" w:hAnsi="Liberation Sans"/>
+        </w:rPr>
+        <w:t>and type safety. Fixing bugs would be closer to spinning a roulete wheel and brute forcing fixes while the browser development toolkit just states there is an error somewhere</w:t>
+      </w:r>
+      <w:r>
+        <w:rPr>
+          <w:rFonts w:ascii="Liberation Sans" w:hAnsi="Liberation Sans"/>
+        </w:rPr>
+        <w:t xml:space="preserve">. Typescript is the complete opposite, with easily understandable and sensible error messages. </w:t>
+      </w:r>
+    </w:p>
+    <w:p>
+      <w:pPr>
+        <w:pStyle w:val="BodyText"/>
+        <w:bidi w:val="0"/>
+        <w:jc w:val="left"/>
+        <w:rPr>
+          <w:rFonts w:ascii="Liberation Sans" w:hAnsi="Liberation Sans"/>
+        </w:rPr>
+      </w:pPr>
+      <w:r>
+        <w:rPr>
+          <w:rFonts w:ascii="Liberation Sans" w:hAnsi="Liberation Sans"/>
+        </w:rPr>
+        <w:t xml:space="preserve">It shares a syntax with JavaScript </w:t>
+      </w:r>
+      <w:r>
+        <w:rPr>
+          <w:rFonts w:ascii="Liberation Sans" w:hAnsi="Liberation Sans"/>
+        </w:rPr>
+        <w:t>since it’s a superset</w:t>
+      </w:r>
+      <w:r>
+        <w:rPr>
+          <w:rFonts w:ascii="Liberation Sans" w:hAnsi="Liberation Sans"/>
+        </w:rPr>
+        <w:t xml:space="preserve">, so all JavaScript code (can be) valid typescript code, </w:t>
+      </w:r>
+      <w:r>
+        <w:rPr>
+          <w:rFonts w:ascii="Liberation Sans" w:hAnsi="Liberation Sans"/>
+        </w:rPr>
+        <w:t xml:space="preserve">also designed to make migration from </w:t>
+      </w:r>
+      <w:r>
+        <w:rPr>
+          <w:rFonts w:ascii="Liberation Sans" w:hAnsi="Liberation Sans"/>
+        </w:rPr>
+        <w:t xml:space="preserve">JavaScript </w:t>
+      </w:r>
+      <w:r>
+        <w:rPr>
+          <w:rFonts w:ascii="Liberation Sans" w:hAnsi="Liberation Sans"/>
+        </w:rPr>
+        <w:t>fairly easy</w:t>
+      </w:r>
+      <w:r>
+        <w:rPr>
+          <w:rFonts w:ascii="Liberation Sans" w:hAnsi="Liberation Sans"/>
+        </w:rPr>
+        <w:t xml:space="preserve">. Typescript code compiles into JavaScript code, which </w:t>
+      </w:r>
+      <w:r>
+        <w:rPr>
+          <w:rFonts w:ascii="Liberation Sans" w:hAnsi="Liberation Sans"/>
+        </w:rPr>
+        <w:t xml:space="preserve">then </w:t>
+      </w:r>
+      <w:r>
+        <w:rPr>
+          <w:rFonts w:ascii="Liberation Sans" w:hAnsi="Liberation Sans"/>
+        </w:rPr>
+        <w:t xml:space="preserve">can then be </w:t>
+      </w:r>
+      <w:r>
+        <w:rPr>
+          <w:rFonts w:ascii="Liberation Sans" w:hAnsi="Liberation Sans"/>
+        </w:rPr>
+        <w:t xml:space="preserve">ran </w:t>
+      </w:r>
+      <w:r>
+        <w:rPr>
+          <w:rFonts w:ascii="Liberation Sans" w:hAnsi="Liberation Sans"/>
+        </w:rPr>
+        <w:t>using node.js - a JavaScript runtime environment.</w:t>
+      </w:r>
+    </w:p>
+    <w:p>
+      <w:pPr>
+        <w:pStyle w:val="BodyText"/>
+        <w:bidi w:val="0"/>
+        <w:jc w:val="left"/>
+        <w:rPr>
+          <w:rFonts w:ascii="Liberation Sans" w:hAnsi="Liberation Sans"/>
+        </w:rPr>
+      </w:pPr>
+      <w:r>
+        <w:rPr>
+          <w:rFonts w:ascii="Liberation Sans" w:hAnsi="Liberation Sans"/>
+        </w:rPr>
+        <w:t xml:space="preserve">The alternative to </w:t>
+      </w:r>
+      <w:r>
+        <w:rPr>
+          <w:rFonts w:ascii="Liberation Sans" w:hAnsi="Liberation Sans"/>
+        </w:rPr>
+        <w:t>those two i</w:t>
+      </w:r>
+      <w:r>
+        <w:rPr>
+          <w:rFonts w:ascii="Liberation Sans" w:hAnsi="Liberation Sans"/>
+        </w:rPr>
+        <w:t>s PHP, which does a similar (if not the same) job, but it’s becoming less and less common. I would rather pick the other languages because documentation would be easier to find, and If I want to do web development after school, being able to work with JavaScript is more commonly needed (as far as I could tell from my research).</w:t>
       </w:r>
     </w:p>
     <w:p>
@@ -2651,25 +2876,7 @@
         <w:rPr>
           <w:rFonts w:ascii="Liberation Sans" w:hAnsi="Liberation Sans"/>
         </w:rPr>
-        <w:t>(</w:t>
-      </w:r>
-      <w:r>
-        <w:rPr>
-          <w:rFonts w:ascii="Liberation Sans" w:hAnsi="Liberation Sans"/>
-        </w:rPr>
-        <w:t>Output of command "tree"</w:t>
-      </w:r>
-      <w:r>
-        <w:rPr>
-          <w:rFonts w:ascii="Liberation Sans" w:hAnsi="Liberation Sans"/>
-        </w:rPr>
-        <w:t>)</w:t>
-      </w:r>
-      <w:r>
-        <w:rPr>
-          <w:rFonts w:ascii="Liberation Sans" w:hAnsi="Liberation Sans"/>
-        </w:rPr>
-        <w:t>:</w:t>
+        <w:t>(Output of command "tree"):</w:t>
       </w:r>
     </w:p>
     <w:p>
@@ -12439,7 +12646,7 @@
     </w:r>
     <w:r>
       <w:rPr/>
-      <w:t>22</w:t>
+      <w:t>4</w:t>
     </w:r>
     <w:r>
       <w:rPr/>
@@ -12470,7 +12677,7 @@
     </w:r>
     <w:r>
       <w:rPr/>
-      <w:t>22</w:t>
+      <w:t>4</w:t>
     </w:r>
     <w:r>
       <w:rPr/>
@@ -12935,8 +13142,8 @@
       <w:szCs w:val="36"/>
     </w:rPr>
   </w:style>
-  <w:style w:type="character" w:styleId="Bulletsuser">
-    <w:name w:val="Bullets (user)"/>
+  <w:style w:type="character" w:styleId="Bullets">
+    <w:name w:val="Bullets"/>
     <w:qFormat/>
     <w:rPr>
       <w:rFonts w:ascii="OpenSymbol" w:hAnsi="OpenSymbol" w:eastAsia="OpenSymbol" w:cs="OpenSymbol"/>

</xml_diff>

<commit_message>
Slight altered the documenation, made fetching problems possible
</commit_message>
<xml_diff>
--- a/docs/Nea-Student-Raport.docx
+++ b/docs/Nea-Student-Raport.docx
@@ -1096,49 +1096,42 @@
         <w:rPr>
           <w:rFonts w:ascii="Liberation Sans" w:hAnsi="Liberation Sans"/>
         </w:rPr>
-        <w:t xml:space="preserve">A lot of people (myself included) struggle with </w:t>
-      </w:r>
-      <w:r>
-        <w:rPr>
-          <w:rFonts w:ascii="Liberation Sans" w:hAnsi="Liberation Sans"/>
-        </w:rPr>
-        <w:t>memorizing pure words, and would much rather learn concepts via practical means. This is a problem since school teaches practical concepts through plain words, when understanding requires both formula and experience. Not only does this strip mathematical and computational concepts of most meaning, but it makes learning more difficult, forcing those concepts down throats without trully learning. For a mass grave of students, this also murders potential talent and joy. M</w:t>
-      </w:r>
-      <w:r>
-        <w:rPr>
-          <w:rFonts w:ascii="Liberation Sans" w:hAnsi="Liberation Sans"/>
-        </w:rPr>
-        <w:t xml:space="preserve">emorization without any distinct emotion </w:t>
-      </w:r>
-      <w:r>
-        <w:rPr>
-          <w:rFonts w:ascii="Liberation Sans" w:hAnsi="Liberation Sans"/>
-        </w:rPr>
-        <w:t>or passion</w:t>
-      </w:r>
-      <w:r>
-        <w:rPr>
-          <w:rFonts w:ascii="Liberation Sans" w:hAnsi="Liberation Sans"/>
-        </w:rPr>
-        <w:t xml:space="preserve"> </w:t>
-      </w:r>
-      <w:r>
-        <w:rPr>
-          <w:rFonts w:ascii="Liberation Sans" w:hAnsi="Liberation Sans"/>
-        </w:rPr>
-        <w:t>is</w:t>
-      </w:r>
-      <w:r>
-        <w:rPr>
-          <w:rFonts w:ascii="Liberation Sans" w:hAnsi="Liberation Sans"/>
-        </w:rPr>
-        <w:t xml:space="preserve"> impossible. </w:t>
-      </w:r>
-      <w:r>
-        <w:rPr>
-          <w:rFonts w:ascii="Liberation Sans" w:hAnsi="Liberation Sans"/>
-        </w:rPr>
-        <w:t>After all, the part of the brain responsible for the storing of memories – the Hippocampus - is also responsible for processing emotions.</w:t>
+        <w:t xml:space="preserve">Despite regex being the most efficient and cleanest tool for pattern matching and text manipulation, there are little resources to improve. Being experienced in resources used for computing and programming, regular expressions are suprisingly ignored. However, the issue lies beyond learning the basic theory of regex, but instead in being able to piece together a solution that arises from a set of requirements and an example; problem solving with regex. </w:t>
+      </w:r>
+    </w:p>
+    <w:p>
+      <w:pPr>
+        <w:pStyle w:val="BodyText"/>
+        <w:bidi w:val="0"/>
+        <w:jc w:val="left"/>
+        <w:rPr>
+          <w:rFonts w:ascii="Liberation Sans" w:hAnsi="Liberation Sans"/>
+          <w:u w:val="double"/>
+        </w:rPr>
+      </w:pPr>
+      <w:r>
+        <w:rPr>
+          <w:rFonts w:ascii="Liberation Sans" w:hAnsi="Liberation Sans"/>
+        </w:rPr>
+        <w:t xml:space="preserve">The end user, Patrick, is passionate about software that abstracts the complexity, cables and switches from the user above. The problem is that once the abstract overviews of these programs were understood, the data processing modules were still obfuscated by his own </w:t>
+      </w:r>
+      <w:r>
+        <w:rPr>
+          <w:rFonts w:ascii="Liberation Sans" w:hAnsi="Liberation Sans"/>
+        </w:rPr>
+        <w:t xml:space="preserve">lack of </w:t>
+      </w:r>
+      <w:r>
+        <w:rPr>
+          <w:rFonts w:ascii="Liberation Sans" w:hAnsi="Liberation Sans"/>
+        </w:rPr>
+        <w:t xml:space="preserve">skill in a particular topic: regular expressions. </w:t>
+      </w:r>
+      <w:r>
+        <w:rPr>
+          <w:rFonts w:ascii="Liberation Sans" w:hAnsi="Liberation Sans"/>
+        </w:rPr>
+        <w:t>After finding this out through my own knowldge, and trying his best to learn about the topic, it was obvious that the skill curve was too large to simply surf. Therefore, on the hunt to find a project idea, I settled to make a regex practice site for him (with his requirements).</w:t>
       </w:r>
     </w:p>
     <w:p>
@@ -1188,93 +1181,7 @@
         <w:rPr>
           <w:rFonts w:ascii="Liberation Sans" w:hAnsi="Liberation Sans"/>
         </w:rPr>
-        <w:t>Currently, the best method for studying is spaced repetition, with the best platform being Anki, which is a free program. It revolves around using flashcards with questions or some sort of prompt, to which you answer out loud, or in your head – it doesn’t exactly explain the meaning behind the answers, and it’s purely used a tool for revising things you already know – that’s not to say that you can’t use it to learn, but like I stated above in the problems section, when you don’t have any other piece of information to connect to the one you’re trying to learn, it just won’t stick; which is why if you want to learn a language using Anki, you have to regularly consume content in that language as well. Once you have “your” answer, you click on a button which reveals the answer, and then you have an assortment of other options – times from which you have to choose (1minute, 4 minutes etc) – and whatever option you pick is how long it’ll take before you see that card again.</w:t>
-      </w:r>
-    </w:p>
-    <w:p>
-      <w:pPr>
-        <w:pStyle w:val="BodyText"/>
-        <w:bidi w:val="0"/>
-        <w:jc w:val="left"/>
-        <w:rPr>
-          <w:rFonts w:ascii="Liberation Sans" w:hAnsi="Liberation Sans"/>
-        </w:rPr>
-      </w:pPr>
-      <w:r>
-        <w:rPr>
-          <w:rFonts w:ascii="Liberation Sans" w:hAnsi="Liberation Sans"/>
-        </w:rPr>
-        <w:t xml:space="preserve">The most famous quiz platform is kahoot, with it’s multiplayer and session leader-board features. Kahoot is famous for its 4 options style, where you get a question, and have a 25% chance to get the answer right. It’s mostly characterised as nothing more than an educational game platform that teachers put on when there isn’t any more school work left to do, with difficulties between quizzes being inconsistent and options often being poorly made from a </w:t>
-      </w:r>
-      <w:r>
-        <w:rPr>
-          <w:rFonts w:ascii="Liberation Sans" w:hAnsi="Liberation Sans"/>
-        </w:rPr>
-        <w:t>learning</w:t>
-      </w:r>
-      <w:r>
-        <w:rPr>
-          <w:rFonts w:ascii="Liberation Sans" w:hAnsi="Liberation Sans"/>
-        </w:rPr>
-        <w:t xml:space="preserve"> point of view; sometimes becoming a game of guess the odd one out. For serious </w:t>
-      </w:r>
-      <w:r>
-        <w:rPr>
-          <w:rFonts w:ascii="Liberation Sans" w:hAnsi="Liberation Sans"/>
-        </w:rPr>
-        <w:t>learning</w:t>
-      </w:r>
-      <w:r>
-        <w:rPr>
-          <w:rFonts w:ascii="Liberation Sans" w:hAnsi="Liberation Sans"/>
-        </w:rPr>
-        <w:t xml:space="preserve"> </w:t>
-      </w:r>
-      <w:r>
-        <w:rPr>
-          <w:rFonts w:ascii="Liberation Sans" w:hAnsi="Liberation Sans"/>
-        </w:rPr>
-        <w:t xml:space="preserve">or even studying, </w:t>
-      </w:r>
-      <w:r>
-        <w:rPr>
-          <w:rFonts w:ascii="Liberation Sans" w:hAnsi="Liberation Sans"/>
-        </w:rPr>
-        <w:t xml:space="preserve">it’s a poor platform </w:t>
-      </w:r>
-      <w:r>
-        <w:rPr>
-          <w:rFonts w:ascii="Liberation Sans" w:hAnsi="Liberation Sans"/>
-        </w:rPr>
-        <w:t>since</w:t>
-      </w:r>
-      <w:r>
-        <w:rPr>
-          <w:rFonts w:ascii="Liberation Sans" w:hAnsi="Liberation Sans"/>
-        </w:rPr>
-        <w:t xml:space="preserve"> with enough intuition, you could win without knowing the content – which won’t help you </w:t>
-      </w:r>
-      <w:r>
-        <w:rPr>
-          <w:rFonts w:ascii="Liberation Sans" w:hAnsi="Liberation Sans"/>
-        </w:rPr>
-        <w:t>since you won’t be presented mutliple choice questions else where.</w:t>
-      </w:r>
-    </w:p>
-    <w:p>
-      <w:pPr>
-        <w:pStyle w:val="BodyText"/>
-        <w:bidi w:val="0"/>
-        <w:jc w:val="left"/>
-        <w:rPr>
-          <w:rFonts w:ascii="Liberation Sans" w:hAnsi="Liberation Sans"/>
-        </w:rPr>
-      </w:pPr>
-      <w:r>
-        <w:rPr>
-          <w:rFonts w:ascii="Liberation Sans" w:hAnsi="Liberation Sans"/>
-        </w:rPr>
-        <w:t xml:space="preserve">Learning anything mathematical takes the complete opposite approach to traditional academic methods, and it involves a brutal learning process that isn’t intuitive to most, but has to be learnt with the use of intuition. It’s also accompanied by an imfamous phenomenon where if you don’t learn a dependent skill or theory fully, you won’t be able to progress, and you’ll be forced at the same level until you realize the dependency. </w:t>
+        <w:t>For programming itself, the best resources are the most practical oriented, with written documentation and books only being used when needed for nieche topics (e.x. writing drivers for the linux kernel). As a result, the best programmers aren’t those who read books about programming, but instead do the programming. That’s barely a suprise, and is the case for most subjects, but mathematics and computer science (although a wide field) are impacted by this a lot more sharper than the rest. Project or problem based learning is typically the most popular.</w:t>
       </w:r>
     </w:p>
     <w:p>
@@ -1443,61 +1350,7 @@
         <w:rPr>
           <w:rFonts w:ascii="Liberation Sans" w:hAnsi="Liberation Sans"/>
         </w:rPr>
-        <w:t xml:space="preserve">The problem will be solved with a website - which is a lot simpler </w:t>
-      </w:r>
-      <w:r>
-        <w:rPr>
-          <w:rFonts w:ascii="Liberation Sans" w:hAnsi="Liberation Sans"/>
-        </w:rPr>
-        <w:t>for the user, especially compared to</w:t>
-      </w:r>
-      <w:r>
-        <w:rPr>
-          <w:rFonts w:ascii="Liberation Sans" w:hAnsi="Liberation Sans"/>
-        </w:rPr>
-        <w:t xml:space="preserve"> </w:t>
-      </w:r>
-      <w:r>
-        <w:rPr>
-          <w:rFonts w:ascii="Liberation Sans" w:hAnsi="Liberation Sans"/>
-        </w:rPr>
-        <w:t>the user installing</w:t>
-      </w:r>
-      <w:r>
-        <w:rPr>
-          <w:rFonts w:ascii="Liberation Sans" w:hAnsi="Liberation Sans"/>
-        </w:rPr>
-        <w:t xml:space="preserve"> </w:t>
-      </w:r>
-      <w:r>
-        <w:rPr>
-          <w:rFonts w:ascii="Liberation Sans" w:hAnsi="Liberation Sans"/>
-        </w:rPr>
-        <w:t xml:space="preserve">an arbituary excecutable </w:t>
-      </w:r>
-      <w:r>
-        <w:rPr>
-          <w:rFonts w:ascii="Liberation Sans" w:hAnsi="Liberation Sans"/>
-        </w:rPr>
-        <w:t xml:space="preserve">- and it will allow </w:t>
-      </w:r>
-      <w:r>
-        <w:rPr>
-          <w:rFonts w:ascii="Liberation Sans" w:hAnsi="Liberation Sans"/>
-        </w:rPr>
-        <w:t xml:space="preserve">for </w:t>
-      </w:r>
-      <w:r>
-        <w:rPr>
-          <w:rFonts w:ascii="Liberation Sans" w:hAnsi="Liberation Sans"/>
-        </w:rPr>
-        <w:t xml:space="preserve">more reach. </w:t>
-      </w:r>
-      <w:r>
-        <w:rPr>
-          <w:rFonts w:ascii="Liberation Sans" w:hAnsi="Liberation Sans"/>
-        </w:rPr>
-        <w:t xml:space="preserve">Shipping out executables would have been troublesome since you’ll have to distribute additional libraries with the program, which is easily prone to problems (although modern compiled languages like rust and golang do mitigate this with varying degrees of success). Another problem would be integrity. I’m not too excited about the idea of giving people who are likely to know less about security, again, arbitrary binaries. The only honest way of doing so would be using a reproducable CI pipeline (through GitHub actions) or having the user compile the program (which would be a nightmare). </w:t>
+        <w:t xml:space="preserve">The problem will be solved with a website - which is a lot simpler for the user, especially compared to the user installing an arbituary excecutable - and it will allow for more reach. Shipping out executables would have been troublesome since you’ll have to distribute additional libraries with the program, which is easily prone to problems (although modern compiled languages like rust and golang do mitigate this with varying degrees of success). Another problem would be integrity. I’m not too excited about the idea of giving people who are likely to know less about security, again, arbitrary binaries. The only honest way of doing so would be using a reproducable CI pipeline (through GitHub actions) or having the user compile the program (which would be a nightmare). </w:t>
       </w:r>
     </w:p>
     <w:p>
@@ -1529,147 +1382,39 @@
         <w:rPr>
           <w:rFonts w:ascii="Liberation Sans" w:hAnsi="Liberation Sans"/>
         </w:rPr>
-        <w:t xml:space="preserve">I want to learn JavaScript –  a general purpose scripting language commonly used </w:t>
-      </w:r>
-      <w:r>
-        <w:rPr>
-          <w:rFonts w:ascii="Liberation Sans" w:hAnsi="Liberation Sans"/>
-        </w:rPr>
-        <w:t xml:space="preserve">for web scriping, and more recently backend development </w:t>
-      </w:r>
-      <w:r>
-        <w:rPr>
-          <w:rFonts w:ascii="Liberation Sans" w:hAnsi="Liberation Sans"/>
-        </w:rPr>
-        <w:t xml:space="preserve">as quickly as possible so that I can migrate my code to typescript. JavaScript is notorious for </w:t>
-      </w:r>
-      <w:r>
-        <w:rPr>
-          <w:rFonts w:ascii="Liberation Sans" w:hAnsi="Liberation Sans"/>
-        </w:rPr>
-        <w:t xml:space="preserve">subpar </w:t>
-      </w:r>
-      <w:r>
-        <w:rPr>
-          <w:rFonts w:ascii="Liberation Sans" w:hAnsi="Liberation Sans"/>
-        </w:rPr>
-        <w:t xml:space="preserve">debugging </w:t>
-      </w:r>
-      <w:r>
-        <w:rPr>
-          <w:rFonts w:ascii="Liberation Sans" w:hAnsi="Liberation Sans"/>
-        </w:rPr>
-        <w:t>and type safety. Fixing bugs would be closer to spinning a roulete wheel and brute forcing fixes while the browser development toolkit just states there is an error somewhere</w:t>
-      </w:r>
-      <w:r>
-        <w:rPr>
-          <w:rFonts w:ascii="Liberation Sans" w:hAnsi="Liberation Sans"/>
-        </w:rPr>
-        <w:t xml:space="preserve">. Typescript is the complete opposite, with easily understandable and sensible error messages. </w:t>
-      </w:r>
-    </w:p>
-    <w:p>
-      <w:pPr>
-        <w:pStyle w:val="BodyText"/>
-        <w:bidi w:val="0"/>
-        <w:jc w:val="left"/>
-        <w:rPr>
-          <w:rFonts w:ascii="Liberation Sans" w:hAnsi="Liberation Sans"/>
-        </w:rPr>
-      </w:pPr>
-      <w:r>
-        <w:rPr>
-          <w:rFonts w:ascii="Liberation Sans" w:hAnsi="Liberation Sans"/>
-        </w:rPr>
-        <w:t xml:space="preserve">It shares a syntax with JavaScript </w:t>
-      </w:r>
-      <w:r>
-        <w:rPr>
-          <w:rFonts w:ascii="Liberation Sans" w:hAnsi="Liberation Sans"/>
-        </w:rPr>
-        <w:t>since it’s a superset</w:t>
-      </w:r>
-      <w:r>
-        <w:rPr>
-          <w:rFonts w:ascii="Liberation Sans" w:hAnsi="Liberation Sans"/>
-        </w:rPr>
-        <w:t xml:space="preserve">, so all JavaScript code (can be) valid typescript code, </w:t>
-      </w:r>
-      <w:r>
-        <w:rPr>
-          <w:rFonts w:ascii="Liberation Sans" w:hAnsi="Liberation Sans"/>
-        </w:rPr>
-        <w:t xml:space="preserve">also designed to make migration from </w:t>
-      </w:r>
-      <w:r>
-        <w:rPr>
-          <w:rFonts w:ascii="Liberation Sans" w:hAnsi="Liberation Sans"/>
-        </w:rPr>
-        <w:t xml:space="preserve">JavaScript </w:t>
-      </w:r>
-      <w:r>
-        <w:rPr>
-          <w:rFonts w:ascii="Liberation Sans" w:hAnsi="Liberation Sans"/>
-        </w:rPr>
-        <w:t>fairly easy</w:t>
-      </w:r>
-      <w:r>
-        <w:rPr>
-          <w:rFonts w:ascii="Liberation Sans" w:hAnsi="Liberation Sans"/>
-        </w:rPr>
-        <w:t xml:space="preserve">. Typescript code compiles into JavaScript code, which </w:t>
-      </w:r>
-      <w:r>
-        <w:rPr>
-          <w:rFonts w:ascii="Liberation Sans" w:hAnsi="Liberation Sans"/>
-        </w:rPr>
-        <w:t xml:space="preserve">then </w:t>
-      </w:r>
-      <w:r>
-        <w:rPr>
-          <w:rFonts w:ascii="Liberation Sans" w:hAnsi="Liberation Sans"/>
-        </w:rPr>
-        <w:t xml:space="preserve">can then be </w:t>
-      </w:r>
-      <w:r>
-        <w:rPr>
-          <w:rFonts w:ascii="Liberation Sans" w:hAnsi="Liberation Sans"/>
-        </w:rPr>
-        <w:t xml:space="preserve">ran </w:t>
-      </w:r>
-      <w:r>
-        <w:rPr>
-          <w:rFonts w:ascii="Liberation Sans" w:hAnsi="Liberation Sans"/>
-        </w:rPr>
-        <w:t>using node.js - a JavaScript runtime environment.</w:t>
-      </w:r>
-    </w:p>
-    <w:p>
-      <w:pPr>
-        <w:pStyle w:val="BodyText"/>
-        <w:bidi w:val="0"/>
-        <w:jc w:val="left"/>
-        <w:rPr>
-          <w:rFonts w:ascii="Liberation Sans" w:hAnsi="Liberation Sans"/>
-        </w:rPr>
-      </w:pPr>
-      <w:r>
-        <w:rPr>
-          <w:rFonts w:ascii="Liberation Sans" w:hAnsi="Liberation Sans"/>
-        </w:rPr>
-        <w:t xml:space="preserve">The alternative to </w:t>
-      </w:r>
-      <w:r>
-        <w:rPr>
-          <w:rFonts w:ascii="Liberation Sans" w:hAnsi="Liberation Sans"/>
-        </w:rPr>
-        <w:t>those two i</w:t>
-      </w:r>
-      <w:r>
-        <w:rPr>
-          <w:rFonts w:ascii="Liberation Sans" w:hAnsi="Liberation Sans"/>
-        </w:rPr>
-        <w:t>s PHP, which does a similar (if not the same) job, but it’s becoming less and less common. I would rather pick the other languages because documentation would be easier to find, and If I want to do web development after school, being able to work with JavaScript is more commonly needed (as far as I could tell from my research).</w:t>
+        <w:t xml:space="preserve">I want to learn JavaScript –  a general purpose scripting language commonly used for web scriping, and more recently backend development as quickly as possible so that I can migrate my code to typescript. JavaScript is notorious for subpar debugging and type safety. Fixing bugs would be closer to spinning a roulete wheel and brute forcing fixes while the browser development toolkit just states there is an error somewhere. Typescript is the complete opposite, with easily understandable and sensible error messages. </w:t>
+      </w:r>
+    </w:p>
+    <w:p>
+      <w:pPr>
+        <w:pStyle w:val="BodyText"/>
+        <w:bidi w:val="0"/>
+        <w:jc w:val="left"/>
+        <w:rPr>
+          <w:rFonts w:ascii="Liberation Sans" w:hAnsi="Liberation Sans"/>
+        </w:rPr>
+      </w:pPr>
+      <w:r>
+        <w:rPr>
+          <w:rFonts w:ascii="Liberation Sans" w:hAnsi="Liberation Sans"/>
+        </w:rPr>
+        <w:t>It shares a syntax with JavaScript since it’s a superset, so all JavaScript code (can be) valid typescript code, also designed to make migration from JavaScript fairly easy. Typescript code compiles into JavaScript code, which then can then be ran using node.js - a JavaScript runtime environment.</w:t>
+      </w:r>
+    </w:p>
+    <w:p>
+      <w:pPr>
+        <w:pStyle w:val="BodyText"/>
+        <w:bidi w:val="0"/>
+        <w:jc w:val="left"/>
+        <w:rPr>
+          <w:rFonts w:ascii="Liberation Sans" w:hAnsi="Liberation Sans"/>
+        </w:rPr>
+      </w:pPr>
+      <w:r>
+        <w:rPr>
+          <w:rFonts w:ascii="Liberation Sans" w:hAnsi="Liberation Sans"/>
+        </w:rPr>
+        <w:t>The alternative to those two is PHP, which does a similar (if not the same) job, but it’s becoming less and less common. I would rather pick the other languages because documentation would be easier to find, and If I want to do web development after school, being able to work with JavaScript is more commonly needed (as far as I could tell from my research).</w:t>
       </w:r>
     </w:p>
     <w:p>
@@ -2238,101 +1983,6 @@
         <w:rPr>
           <w:rFonts w:ascii="Liberation Sans" w:hAnsi="Liberation Sans"/>
         </w:rPr>
-        <w:t>(flowchart for the quiz logic)</w:t>
-      </w:r>
-    </w:p>
-    <w:p>
-      <w:pPr>
-        <w:pStyle w:val="BodyText"/>
-        <w:bidi w:val="0"/>
-        <w:jc w:val="left"/>
-        <w:rPr>
-          <w:rFonts w:ascii="Liberation Sans" w:hAnsi="Liberation Sans"/>
-        </w:rPr>
-      </w:pPr>
-      <w:r>
-        <w:rPr>
-          <w:rFonts w:ascii="Liberation Sans" w:hAnsi="Liberation Sans"/>
-        </w:rPr>
-      </w:r>
-    </w:p>
-    <w:p>
-      <w:pPr>
-        <w:pStyle w:val="BodyText"/>
-        <w:bidi w:val="0"/>
-        <w:jc w:val="left"/>
-        <w:rPr>
-          <w:rFonts w:ascii="Liberation Sans" w:hAnsi="Liberation Sans"/>
-        </w:rPr>
-      </w:pPr>
-      <w:r>
-        <w:drawing>
-          <wp:anchor behindDoc="0" distT="0" distB="0" distL="0" distR="0" simplePos="0" locked="0" layoutInCell="0" allowOverlap="1" relativeHeight="2">
-            <wp:simplePos x="0" y="0"/>
-            <wp:positionH relativeFrom="column">
-              <wp:align>center</wp:align>
-            </wp:positionH>
-            <wp:positionV relativeFrom="paragraph">
-              <wp:posOffset>635</wp:posOffset>
-            </wp:positionV>
-            <wp:extent cx="6120130" cy="4326255"/>
-            <wp:effectExtent l="0" t="0" r="0" b="0"/>
-            <wp:wrapSquare wrapText="largest"/>
-            <wp:docPr id="1" name="Image1" descr=""/>
-            <wp:cNvGraphicFramePr>
-              <a:graphicFrameLocks xmlns:a="http://schemas.openxmlformats.org/drawingml/2006/main" noChangeAspect="1"/>
-            </wp:cNvGraphicFramePr>
-            <a:graphic xmlns:a="http://schemas.openxmlformats.org/drawingml/2006/main">
-              <a:graphicData uri="http://schemas.openxmlformats.org/drawingml/2006/picture">
-                <pic:pic xmlns:pic="http://schemas.openxmlformats.org/drawingml/2006/picture">
-                  <pic:nvPicPr>
-                    <pic:cNvPr id="1" name="Image1" descr=""/>
-                    <pic:cNvPicPr>
-                      <a:picLocks noChangeAspect="1" noChangeArrowheads="1"/>
-                    </pic:cNvPicPr>
-                  </pic:nvPicPr>
-                  <pic:blipFill>
-                    <a:blip r:embed="rId2"/>
-                    <a:stretch>
-                      <a:fillRect/>
-                    </a:stretch>
-                  </pic:blipFill>
-                  <pic:spPr bwMode="auto">
-                    <a:xfrm>
-                      <a:off x="0" y="0"/>
-                      <a:ext cx="6120130" cy="4326255"/>
-                    </a:xfrm>
-                    <a:prstGeom prst="rect">
-                      <a:avLst/>
-                    </a:prstGeom>
-                    <a:noFill/>
-                  </pic:spPr>
-                </pic:pic>
-              </a:graphicData>
-            </a:graphic>
-          </wp:anchor>
-        </w:drawing>
-      </w:r>
-      <w:r>
-        <w:rPr>
-          <w:rFonts w:ascii="Liberation Sans" w:hAnsi="Liberation Sans"/>
-        </w:rPr>
-        <w:t>(count the score – to evaluate if the users choice is correct or wrong, and then increment score is correct)</w:t>
-      </w:r>
-    </w:p>
-    <w:p>
-      <w:pPr>
-        <w:pStyle w:val="BodyText"/>
-        <w:bidi w:val="0"/>
-        <w:jc w:val="left"/>
-        <w:rPr>
-          <w:rFonts w:ascii="Liberation Sans" w:hAnsi="Liberation Sans"/>
-        </w:rPr>
-      </w:pPr>
-      <w:r>
-        <w:rPr>
-          <w:rFonts w:ascii="Liberation Sans" w:hAnsi="Liberation Sans"/>
-        </w:rPr>
       </w:r>
     </w:p>
     <w:p>
@@ -2382,7 +2032,7 @@
         <w:rPr>
           <w:rFonts w:ascii="Liberation Sans" w:hAnsi="Liberation Sans"/>
         </w:rPr>
-        <w:t>user action -&gt; script -&gt; server.js -&gt;  database -&gt; server.js -&gt; ts script (ex. Game)</w:t>
+        <w:t>user action -&gt; script -&gt; server.js -&gt;  database -&gt; server.js -&gt;</w:t>
       </w:r>
     </w:p>
     <w:p>
@@ -2572,54 +2222,6 @@
         <w:rPr>
           <w:rFonts w:ascii="Liberation Sans" w:hAnsi="Liberation Sans"/>
         </w:rPr>
-        <w:t>There will be two databases, one in which account logins are stored, and another with quiz content. SQLite is going to be used so a database will be in a .db file format.</w:t>
-      </w:r>
-    </w:p>
-    <w:p>
-      <w:pPr>
-        <w:pStyle w:val="BodyText"/>
-        <w:bidi w:val="0"/>
-        <w:jc w:val="left"/>
-        <w:rPr>
-          <w:rFonts w:ascii="Liberation Sans" w:hAnsi="Liberation Sans"/>
-        </w:rPr>
-      </w:pPr>
-      <w:r>
-        <w:rPr>
-          <w:rFonts w:ascii="Liberation Sans" w:hAnsi="Liberation Sans"/>
-        </w:rPr>
-        <w:t xml:space="preserve">The account database will be straight forward, with just one table. The quiz database will be more complicated, and it'll have interlinked tables - so the title for the quiz is in one table, the questions in another, and so on for the rest of the data (options, answers, settings etc). </w:t>
-      </w:r>
-    </w:p>
-    <w:p>
-      <w:pPr>
-        <w:pStyle w:val="BodyText"/>
-        <w:bidi w:val="0"/>
-        <w:jc w:val="left"/>
-        <w:rPr>
-          <w:rFonts w:ascii="Liberation Sans" w:hAnsi="Liberation Sans"/>
-        </w:rPr>
-      </w:pPr>
-      <w:r>
-        <w:rPr>
-          <w:rFonts w:ascii="Liberation Sans" w:hAnsi="Liberation Sans"/>
-        </w:rPr>
-        <w:t>(I’ll put an illustration of quiz.db)</w:t>
-      </w:r>
-    </w:p>
-    <w:p>
-      <w:pPr>
-        <w:pStyle w:val="BodyText"/>
-        <w:bidi w:val="0"/>
-        <w:jc w:val="left"/>
-        <w:rPr>
-          <w:rFonts w:ascii="Liberation Sans" w:hAnsi="Liberation Sans"/>
-        </w:rPr>
-      </w:pPr>
-      <w:r>
-        <w:rPr>
-          <w:rFonts w:ascii="Liberation Sans" w:hAnsi="Liberation Sans"/>
-        </w:rPr>
       </w:r>
     </w:p>
     <w:p>
@@ -2654,22 +2256,6 @@
         <w:rPr>
           <w:rFonts w:ascii="Liberation Sans" w:hAnsi="Liberation Sans"/>
         </w:rPr>
-        <w:t>Binary search will be used to look up quizzes in the database, which realistically, the whole website will depend on; to find and play a quiz, a search of some kind will have to be done. Different filters in the browse section will also exist. A hashing algorithm will also be used for the database to make look-ups quicker. An encryption algorithm will be used on the account logins (passwords) to ensure a degree of security.</w:t>
-      </w:r>
-    </w:p>
-    <w:p>
-      <w:pPr>
-        <w:pStyle w:val="BodyText"/>
-        <w:bidi w:val="0"/>
-        <w:jc w:val="left"/>
-        <w:rPr>
-          <w:rFonts w:ascii="Liberation Sans" w:hAnsi="Liberation Sans"/>
-        </w:rPr>
-      </w:pPr>
-      <w:r>
-        <w:rPr>
-          <w:rFonts w:ascii="Liberation Sans" w:hAnsi="Liberation Sans"/>
-        </w:rPr>
       </w:r>
     </w:p>
     <w:p>
@@ -2701,42 +2287,7 @@
         </w:rPr>
       </w:pPr>
       <w:r>
-        <w:rPr>
-          <w:rFonts w:ascii="Liberation Sans" w:hAnsi="Liberation Sans"/>
-        </w:rPr>
-        <w:t xml:space="preserve">In the quiz logic ([src/play.ts] below), there will be use of </w:t>
-      </w:r>
-    </w:p>
-    <w:p>
-      <w:pPr>
-        <w:pStyle w:val="BodyText"/>
-        <w:bidi w:val="0"/>
-        <w:jc w:val="left"/>
-        <w:rPr>
-          <w:rFonts w:ascii="Liberation Sans" w:hAnsi="Liberation Sans"/>
-        </w:rPr>
-      </w:pPr>
-      <w:r>
-        <w:rPr>
-          <w:rFonts w:ascii="Liberation Sans" w:hAnsi="Liberation Sans"/>
-        </w:rPr>
-        <w:t xml:space="preserve">a queue so data needed will be popped onto the queue from the </w:t>
-      </w:r>
-    </w:p>
-    <w:p>
-      <w:pPr>
-        <w:pStyle w:val="BodyText"/>
-        <w:bidi w:val="0"/>
-        <w:jc w:val="left"/>
-        <w:rPr>
-          <w:rFonts w:ascii="Liberation Sans" w:hAnsi="Liberation Sans"/>
-        </w:rPr>
-      </w:pPr>
-      <w:r>
-        <w:rPr>
-          <w:rFonts w:ascii="Liberation Sans" w:hAnsi="Liberation Sans"/>
-        </w:rPr>
-        <w:t>database, and pushed once the user moves onto the next question.</w:t>
+        <w:rPr/>
       </w:r>
     </w:p>
     <w:p>
@@ -12596,9 +12147,9 @@
       </w:r>
     </w:p>
     <w:sectPr>
-      <w:footerReference w:type="even" r:id="rId3"/>
-      <w:footerReference w:type="default" r:id="rId4"/>
-      <w:footerReference w:type="first" r:id="rId5"/>
+      <w:footerReference w:type="even" r:id="rId2"/>
+      <w:footerReference w:type="default" r:id="rId3"/>
+      <w:footerReference w:type="first" r:id="rId4"/>
       <w:type w:val="nextPage"/>
       <w:pgSz w:w="11906" w:h="16838"/>
       <w:pgMar w:left="1134" w:right="1134" w:gutter="0" w:header="0" w:top="1134" w:footer="1134" w:bottom="1693"/>
@@ -12646,7 +12197,7 @@
     </w:r>
     <w:r>
       <w:rPr/>
-      <w:t>4</w:t>
+      <w:t>21</w:t>
     </w:r>
     <w:r>
       <w:rPr/>
@@ -12677,7 +12228,7 @@
     </w:r>
     <w:r>
       <w:rPr/>
-      <w:t>4</w:t>
+      <w:t>21</w:t>
     </w:r>
     <w:r>
       <w:rPr/>
@@ -13142,8 +12693,8 @@
       <w:szCs w:val="36"/>
     </w:rPr>
   </w:style>
-  <w:style w:type="character" w:styleId="Bullets">
-    <w:name w:val="Bullets"/>
+  <w:style w:type="character" w:styleId="Bulletsuser">
+    <w:name w:val="Bullets (user)"/>
     <w:qFormat/>
     <w:rPr>
       <w:rFonts w:ascii="OpenSymbol" w:hAnsi="OpenSymbol" w:eastAsia="OpenSymbol" w:cs="OpenSymbol"/>

</xml_diff>